<commit_message>
Loading the database with data for monthly statistics that can be exported in a Word file.
</commit_message>
<xml_diff>
--- a/backend/storage/templates/utnyilvantartas.docx
+++ b/backend/storage/templates/utnyilvantartas.docx
@@ -415,8 +415,8 @@
       </w:tblPr>
       <w:tblGrid>
         <w:gridCol w:w="1403"/>
-        <w:gridCol w:w="2268"/>
-        <w:gridCol w:w="1701"/>
+        <w:gridCol w:w="2126"/>
+        <w:gridCol w:w="1843"/>
         <w:gridCol w:w="1701"/>
         <w:gridCol w:w="1134"/>
         <w:gridCol w:w="1559"/>
@@ -452,7 +452,7 @@
         </w:tc>
         <w:tc>
           <w:tcPr>
-            <w:tcW w:w="2268" w:type="dxa"/>
+            <w:tcW w:w="2126" w:type="dxa"/>
             <w:vAlign w:val="center"/>
           </w:tcPr>
           <w:p>
@@ -475,7 +475,7 @@
         </w:tc>
         <w:tc>
           <w:tcPr>
-            <w:tcW w:w="1701" w:type="dxa"/>
+            <w:tcW w:w="1843" w:type="dxa"/>
             <w:vAlign w:val="center"/>
           </w:tcPr>
           <w:p>
@@ -649,7 +649,7 @@
         </w:tc>
         <w:tc>
           <w:tcPr>
-            <w:tcW w:w="2268" w:type="dxa"/>
+            <w:tcW w:w="2126" w:type="dxa"/>
             <w:vAlign w:val="center"/>
           </w:tcPr>
           <w:p>
@@ -734,7 +734,7 @@
         </w:tc>
         <w:tc>
           <w:tcPr>
-            <w:tcW w:w="1701" w:type="dxa"/>
+            <w:tcW w:w="1843" w:type="dxa"/>
             <w:vAlign w:val="center"/>
           </w:tcPr>
           <w:p>

</xml_diff>

<commit_message>
Modifications for the Microsoft Word document export.
</commit_message>
<xml_diff>
--- a/backend/storage/templates/utnyilvantartas.docx
+++ b/backend/storage/templates/utnyilvantartas.docx
@@ -45,59 +45,23 @@
           <w:sz w:val="36"/>
           <w:szCs w:val="28"/>
         </w:rPr>
-        <w:t>${</w:t>
-      </w:r>
-      <w:proofErr w:type="spellStart"/>
+        <w:t>${year}.</w:t>
+      </w:r>
       <w:r>
         <w:rPr>
           <w:b/>
           <w:sz w:val="36"/>
           <w:szCs w:val="28"/>
         </w:rPr>
-        <w:t>year</w:t>
-      </w:r>
-      <w:proofErr w:type="spellEnd"/>
+        <w:t xml:space="preserve"> </w:t>
+      </w:r>
       <w:r>
         <w:rPr>
           <w:b/>
           <w:sz w:val="36"/>
           <w:szCs w:val="28"/>
         </w:rPr>
-        <w:t>}.</w:t>
-      </w:r>
-      <w:r>
-        <w:rPr>
-          <w:b/>
-          <w:sz w:val="36"/>
-          <w:szCs w:val="28"/>
-        </w:rPr>
-        <w:t xml:space="preserve"> </w:t>
-      </w:r>
-      <w:r>
-        <w:rPr>
-          <w:b/>
-          <w:sz w:val="36"/>
-          <w:szCs w:val="28"/>
-        </w:rPr>
-        <w:t>${</w:t>
-      </w:r>
-      <w:proofErr w:type="spellStart"/>
-      <w:r>
-        <w:rPr>
-          <w:b/>
-          <w:sz w:val="36"/>
-          <w:szCs w:val="28"/>
-        </w:rPr>
-        <w:t>month</w:t>
-      </w:r>
-      <w:proofErr w:type="spellEnd"/>
-      <w:r>
-        <w:rPr>
-          <w:b/>
-          <w:sz w:val="36"/>
-          <w:szCs w:val="28"/>
-        </w:rPr>
-        <w:t>}</w:t>
+        <w:t>${month}</w:t>
       </w:r>
     </w:p>
     <w:p>
@@ -130,25 +94,7 @@
           <w:sz w:val="32"/>
           <w:szCs w:val="24"/>
         </w:rPr>
-        <w:t>${</w:t>
-      </w:r>
-      <w:proofErr w:type="spellStart"/>
-      <w:r>
-        <w:rPr>
-          <w:b/>
-          <w:sz w:val="32"/>
-          <w:szCs w:val="24"/>
-        </w:rPr>
-        <w:t>license_plate</w:t>
-      </w:r>
-      <w:proofErr w:type="spellEnd"/>
-      <w:r>
-        <w:rPr>
-          <w:b/>
-          <w:sz w:val="32"/>
-          <w:szCs w:val="24"/>
-        </w:rPr>
-        <w:t>}</w:t>
+        <w:t>${license_plate}</w:t>
       </w:r>
     </w:p>
     <w:p>
@@ -200,7 +146,6 @@
         </w:rPr>
         <w:t>${</w:t>
       </w:r>
-      <w:proofErr w:type="spellStart"/>
       <w:r>
         <w:rPr>
           <w:b/>
@@ -209,7 +154,6 @@
         </w:rPr>
         <w:t>manufacturer</w:t>
       </w:r>
-      <w:proofErr w:type="spellEnd"/>
       <w:r>
         <w:rPr>
           <w:b/>
@@ -224,25 +168,7 @@
           <w:sz w:val="32"/>
           <w:szCs w:val="24"/>
         </w:rPr>
-        <w:t xml:space="preserve"> ${</w:t>
-      </w:r>
-      <w:proofErr w:type="spellStart"/>
-      <w:r>
-        <w:rPr>
-          <w:b/>
-          <w:sz w:val="32"/>
-          <w:szCs w:val="24"/>
-        </w:rPr>
-        <w:t>model</w:t>
-      </w:r>
-      <w:proofErr w:type="spellEnd"/>
-      <w:r>
-        <w:rPr>
-          <w:b/>
-          <w:sz w:val="32"/>
-          <w:szCs w:val="24"/>
-        </w:rPr>
-        <w:t>}</w:t>
+        <w:t xml:space="preserve"> ${model}</w:t>
       </w:r>
     </w:p>
     <w:p>
@@ -293,25 +219,7 @@
           <w:sz w:val="32"/>
           <w:szCs w:val="24"/>
         </w:rPr>
-        <w:t>${</w:t>
-      </w:r>
-      <w:proofErr w:type="spellStart"/>
-      <w:r>
-        <w:rPr>
-          <w:b/>
-          <w:sz w:val="32"/>
-          <w:szCs w:val="24"/>
-        </w:rPr>
-        <w:t>standard_consumption</w:t>
-      </w:r>
-      <w:proofErr w:type="spellEnd"/>
-      <w:r>
-        <w:rPr>
-          <w:b/>
-          <w:sz w:val="32"/>
-          <w:szCs w:val="24"/>
-        </w:rPr>
-        <w:t>} l</w:t>
+        <w:t>${standard_consumption} l</w:t>
       </w:r>
       <w:r>
         <w:rPr>
@@ -372,25 +280,7 @@
           <w:sz w:val="32"/>
           <w:szCs w:val="24"/>
         </w:rPr>
-        <w:t>${</w:t>
-      </w:r>
-      <w:proofErr w:type="spellStart"/>
-      <w:r>
-        <w:rPr>
-          <w:b/>
-          <w:sz w:val="32"/>
-          <w:szCs w:val="24"/>
-        </w:rPr>
-        <w:t>fuel_type</w:t>
-      </w:r>
-      <w:proofErr w:type="spellEnd"/>
-      <w:r>
-        <w:rPr>
-          <w:b/>
-          <w:sz w:val="32"/>
-          <w:szCs w:val="24"/>
-        </w:rPr>
-        <w:t>}</w:t>
+        <w:t>${fuel_type}</w:t>
       </w:r>
     </w:p>
     <w:p/>
@@ -627,23 +517,7 @@
                 <w:bCs/>
                 <w:sz w:val="20"/>
               </w:rPr>
-              <w:t>${</w:t>
-            </w:r>
-            <w:proofErr w:type="spellStart"/>
-            <w:r>
-              <w:rPr>
-                <w:bCs/>
-                <w:sz w:val="20"/>
-              </w:rPr>
-              <w:t>date</w:t>
-            </w:r>
-            <w:proofErr w:type="spellEnd"/>
-            <w:r>
-              <w:rPr>
-                <w:bCs/>
-                <w:sz w:val="20"/>
-              </w:rPr>
-              <w:t>}</w:t>
+              <w:t>${date}</w:t>
             </w:r>
           </w:p>
         </w:tc>
@@ -668,23 +542,21 @@
                 <w:bCs/>
                 <w:sz w:val="20"/>
               </w:rPr>
-              <w:t>${</w:t>
-            </w:r>
-            <w:proofErr w:type="spellStart"/>
+              <w:t xml:space="preserve">${start_location} </w:t>
+            </w:r>
             <w:r>
               <w:rPr>
                 <w:bCs/>
                 <w:sz w:val="20"/>
               </w:rPr>
-              <w:t>start_location</w:t>
-            </w:r>
-            <w:proofErr w:type="spellEnd"/>
+              <w:br/>
+            </w:r>
             <w:r>
               <w:rPr>
                 <w:bCs/>
                 <w:sz w:val="20"/>
               </w:rPr>
-              <w:t xml:space="preserve">} </w:t>
+              <w:t xml:space="preserve">– </w:t>
             </w:r>
             <w:r>
               <w:rPr>
@@ -698,37 +570,7 @@
                 <w:bCs/>
                 <w:sz w:val="20"/>
               </w:rPr>
-              <w:t xml:space="preserve">– </w:t>
-            </w:r>
-            <w:r>
-              <w:rPr>
-                <w:bCs/>
-                <w:sz w:val="20"/>
-              </w:rPr>
-              <w:br/>
-            </w:r>
-            <w:r>
-              <w:rPr>
-                <w:bCs/>
-                <w:sz w:val="20"/>
-              </w:rPr>
-              <w:t>${</w:t>
-            </w:r>
-            <w:proofErr w:type="spellStart"/>
-            <w:r>
-              <w:rPr>
-                <w:bCs/>
-                <w:sz w:val="20"/>
-              </w:rPr>
-              <w:t>end_location</w:t>
-            </w:r>
-            <w:proofErr w:type="spellEnd"/>
-            <w:r>
-              <w:rPr>
-                <w:bCs/>
-                <w:sz w:val="20"/>
-              </w:rPr>
-              <w:t>}</w:t>
+              <w:t>${end_location}</w:t>
             </w:r>
           </w:p>
         </w:tc>
@@ -753,23 +595,7 @@
                 <w:bCs/>
                 <w:sz w:val="20"/>
               </w:rPr>
-              <w:t>${</w:t>
-            </w:r>
-            <w:proofErr w:type="spellStart"/>
-            <w:r>
-              <w:rPr>
-                <w:bCs/>
-                <w:sz w:val="20"/>
-              </w:rPr>
-              <w:t>travel_purpose</w:t>
-            </w:r>
-            <w:proofErr w:type="spellEnd"/>
-            <w:r>
-              <w:rPr>
-                <w:bCs/>
-                <w:sz w:val="20"/>
-              </w:rPr>
-              <w:t>}</w:t>
+              <w:t>${travel_purpose}</w:t>
             </w:r>
           </w:p>
         </w:tc>
@@ -794,23 +620,7 @@
                 <w:bCs/>
                 <w:sz w:val="20"/>
               </w:rPr>
-              <w:t>${</w:t>
-            </w:r>
-            <w:proofErr w:type="spellStart"/>
-            <w:r>
-              <w:rPr>
-                <w:bCs/>
-                <w:sz w:val="20"/>
-              </w:rPr>
-              <w:t>location_name</w:t>
-            </w:r>
-            <w:proofErr w:type="spellEnd"/>
-            <w:r>
-              <w:rPr>
-                <w:bCs/>
-                <w:sz w:val="20"/>
-              </w:rPr>
-              <w:t>}</w:t>
+              <w:t>${location_name}</w:t>
             </w:r>
           </w:p>
         </w:tc>
@@ -835,23 +645,7 @@
                 <w:bCs/>
                 <w:sz w:val="20"/>
               </w:rPr>
-              <w:t>${</w:t>
-            </w:r>
-            <w:proofErr w:type="spellStart"/>
-            <w:r>
-              <w:rPr>
-                <w:bCs/>
-                <w:sz w:val="20"/>
-              </w:rPr>
-              <w:t>distance</w:t>
-            </w:r>
-            <w:proofErr w:type="spellEnd"/>
-            <w:r>
-              <w:rPr>
-                <w:bCs/>
-                <w:sz w:val="20"/>
-              </w:rPr>
-              <w:t>} km</w:t>
+              <w:t>${distance} km</w:t>
             </w:r>
           </w:p>
         </w:tc>
@@ -876,23 +670,7 @@
                 <w:bCs/>
                 <w:sz w:val="20"/>
               </w:rPr>
-              <w:t>${</w:t>
-            </w:r>
-            <w:proofErr w:type="spellStart"/>
-            <w:r>
-              <w:rPr>
-                <w:bCs/>
-                <w:sz w:val="20"/>
-              </w:rPr>
-              <w:t>odometer</w:t>
-            </w:r>
-            <w:proofErr w:type="spellEnd"/>
-            <w:r>
-              <w:rPr>
-                <w:bCs/>
-                <w:sz w:val="20"/>
-              </w:rPr>
-              <w:t>}</w:t>
+              <w:t>${odometer}</w:t>
             </w:r>
             <w:r>
               <w:rPr>
@@ -924,23 +702,7 @@
                 <w:bCs/>
                 <w:sz w:val="20"/>
               </w:rPr>
-              <w:t>${</w:t>
-            </w:r>
-            <w:proofErr w:type="spellStart"/>
-            <w:r>
-              <w:rPr>
-                <w:bCs/>
-                <w:sz w:val="20"/>
-              </w:rPr>
-              <w:t>estimated_fuel_cost</w:t>
-            </w:r>
-            <w:proofErr w:type="spellEnd"/>
-            <w:r>
-              <w:rPr>
-                <w:bCs/>
-                <w:sz w:val="20"/>
-              </w:rPr>
-              <w:t>} Ft</w:t>
+              <w:t>${estimated_fuel_cost} Ft</w:t>
             </w:r>
           </w:p>
         </w:tc>
@@ -948,7 +710,7 @@
     </w:tbl>
     <w:p>
       <w:pPr>
-        <w:spacing w:before="240" w:after="240"/>
+        <w:spacing w:before="240"/>
       </w:pPr>
     </w:p>
     <w:tbl>
@@ -958,13 +720,13 @@
         <w:tblLook w:val="04A0" w:firstRow="1" w:lastRow="0" w:firstColumn="1" w:lastColumn="0" w:noHBand="0" w:noVBand="1"/>
       </w:tblPr>
       <w:tblGrid>
-        <w:gridCol w:w="3970"/>
-        <w:gridCol w:w="5078"/>
+        <w:gridCol w:w="4004"/>
+        <w:gridCol w:w="5044"/>
       </w:tblGrid>
       <w:tr>
         <w:tc>
           <w:tcPr>
-            <w:tcW w:w="3970" w:type="dxa"/>
+            <w:tcW w:w="4004" w:type="dxa"/>
             <w:shd w:val="clear" w:color="auto" w:fill="auto"/>
             <w:vAlign w:val="center"/>
           </w:tcPr>
@@ -984,13 +746,40 @@
                 <w:sz w:val="32"/>
                 <w:szCs w:val="32"/>
               </w:rPr>
-              <w:t>Összesített távolság:</w:t>
-            </w:r>
-          </w:p>
-        </w:tc>
-        <w:tc>
-          <w:tcPr>
-            <w:tcW w:w="5078" w:type="dxa"/>
+              <w:t xml:space="preserve">Üzleti célú utazások összesített </w:t>
+            </w:r>
+            <w:r>
+              <w:rPr>
+                <w:b/>
+                <w:bCs/>
+                <w:sz w:val="32"/>
+                <w:szCs w:val="32"/>
+              </w:rPr>
+              <w:t>távolság</w:t>
+            </w:r>
+            <w:r>
+              <w:rPr>
+                <w:b/>
+                <w:bCs/>
+                <w:sz w:val="32"/>
+                <w:szCs w:val="32"/>
+              </w:rPr>
+              <w:t>a</w:t>
+            </w:r>
+            <w:r>
+              <w:rPr>
+                <w:b/>
+                <w:bCs/>
+                <w:sz w:val="32"/>
+                <w:szCs w:val="32"/>
+              </w:rPr>
+              <w:t>:</w:t>
+            </w:r>
+          </w:p>
+        </w:tc>
+        <w:tc>
+          <w:tcPr>
+            <w:tcW w:w="5044" w:type="dxa"/>
             <w:shd w:val="clear" w:color="auto" w:fill="auto"/>
             <w:vAlign w:val="center"/>
           </w:tcPr>
@@ -1013,29 +802,7 @@
                 <w:sz w:val="36"/>
                 <w:szCs w:val="36"/>
               </w:rPr>
-              <w:t>${</w:t>
-            </w:r>
-            <w:proofErr w:type="spellStart"/>
-            <w:r>
-              <w:rPr>
-                <w:b/>
-                <w:bCs/>
-                <w:color w:val="000000"/>
-                <w:sz w:val="36"/>
-                <w:szCs w:val="36"/>
-              </w:rPr>
-              <w:t>total_distance</w:t>
-            </w:r>
-            <w:proofErr w:type="spellEnd"/>
-            <w:r>
-              <w:rPr>
-                <w:b/>
-                <w:bCs/>
-                <w:color w:val="000000"/>
-                <w:sz w:val="36"/>
-                <w:szCs w:val="36"/>
-              </w:rPr>
-              <w:t>} km</w:t>
+              <w:t>${total_distance} km</w:t>
             </w:r>
           </w:p>
         </w:tc>
@@ -1047,7 +814,7 @@
         </w:trPr>
         <w:tc>
           <w:tcPr>
-            <w:tcW w:w="3970" w:type="dxa"/>
+            <w:tcW w:w="4004" w:type="dxa"/>
             <w:shd w:val="clear" w:color="auto" w:fill="auto"/>
             <w:vAlign w:val="center"/>
           </w:tcPr>
@@ -1068,7 +835,7 @@
                 <w:sz w:val="32"/>
                 <w:szCs w:val="32"/>
               </w:rPr>
-              <w:t>Összesített</w:t>
+              <w:t>Üzleti célú utazások</w:t>
             </w:r>
             <w:r>
               <w:rPr>
@@ -1096,13 +863,31 @@
                 <w:szCs w:val="32"/>
               </w:rPr>
               <w:noBreakHyphen/>
-              <w:t>fogyasztás:</w:t>
-            </w:r>
-          </w:p>
-        </w:tc>
-        <w:tc>
-          <w:tcPr>
-            <w:tcW w:w="5078" w:type="dxa"/>
+              <w:t>fogyasztás</w:t>
+            </w:r>
+            <w:r>
+              <w:rPr>
+                <w:b/>
+                <w:bCs/>
+                <w:sz w:val="32"/>
+                <w:szCs w:val="32"/>
+              </w:rPr>
+              <w:t>a</w:t>
+            </w:r>
+            <w:r>
+              <w:rPr>
+                <w:b/>
+                <w:bCs/>
+                <w:sz w:val="32"/>
+                <w:szCs w:val="32"/>
+              </w:rPr>
+              <w:t>:</w:t>
+            </w:r>
+          </w:p>
+        </w:tc>
+        <w:tc>
+          <w:tcPr>
+            <w:tcW w:w="5044" w:type="dxa"/>
             <w:shd w:val="clear" w:color="auto" w:fill="auto"/>
             <w:vAlign w:val="center"/>
           </w:tcPr>
@@ -1125,10 +910,92 @@
                 <w:sz w:val="36"/>
                 <w:szCs w:val="36"/>
               </w:rPr>
-              <w:t>${</w:t>
-            </w:r>
-            <w:proofErr w:type="spellStart"/>
-            <w:r>
+              <w:t>${total_consumption} l</w:t>
+            </w:r>
+          </w:p>
+        </w:tc>
+      </w:tr>
+      <w:tr>
+        <w:tc>
+          <w:tcPr>
+            <w:tcW w:w="4004" w:type="dxa"/>
+            <w:shd w:val="clear" w:color="auto" w:fill="auto"/>
+            <w:vAlign w:val="center"/>
+          </w:tcPr>
+          <w:p>
+            <w:pPr>
+              <w:rPr>
+                <w:b/>
+                <w:bCs/>
+                <w:sz w:val="32"/>
+                <w:szCs w:val="32"/>
+              </w:rPr>
+            </w:pPr>
+            <w:r>
+              <w:rPr>
+                <w:b/>
+                <w:bCs/>
+                <w:sz w:val="32"/>
+                <w:szCs w:val="32"/>
+              </w:rPr>
+              <w:t xml:space="preserve">Üzleti célú utazások </w:t>
+            </w:r>
+            <w:r>
+              <w:rPr>
+                <w:b/>
+                <w:bCs/>
+                <w:sz w:val="32"/>
+                <w:szCs w:val="32"/>
+              </w:rPr>
+              <w:t xml:space="preserve">becsült </w:t>
+            </w:r>
+            <w:r>
+              <w:rPr>
+                <w:b/>
+                <w:bCs/>
+                <w:sz w:val="32"/>
+                <w:szCs w:val="32"/>
+              </w:rPr>
+              <w:t>üzemanyag</w:t>
+            </w:r>
+            <w:r>
+              <w:rPr>
+                <w:b/>
+                <w:bCs/>
+                <w:sz w:val="32"/>
+                <w:szCs w:val="32"/>
+              </w:rPr>
+              <w:t>költség</w:t>
+            </w:r>
+            <w:r>
+              <w:rPr>
+                <w:b/>
+                <w:bCs/>
+                <w:sz w:val="32"/>
+                <w:szCs w:val="32"/>
+              </w:rPr>
+              <w:t>e</w:t>
+            </w:r>
+            <w:r>
+              <w:rPr>
+                <w:b/>
+                <w:bCs/>
+                <w:sz w:val="32"/>
+                <w:szCs w:val="32"/>
+              </w:rPr>
+              <w:t>:</w:t>
+            </w:r>
+          </w:p>
+        </w:tc>
+        <w:tc>
+          <w:tcPr>
+            <w:tcW w:w="5044" w:type="dxa"/>
+            <w:shd w:val="clear" w:color="auto" w:fill="auto"/>
+            <w:vAlign w:val="center"/>
+          </w:tcPr>
+          <w:p>
+            <w:pPr>
+              <w:jc w:val="left"/>
               <w:rPr>
                 <w:b/>
                 <w:bCs/>
@@ -1136,9 +1003,7 @@
                 <w:sz w:val="36"/>
                 <w:szCs w:val="36"/>
               </w:rPr>
-              <w:t>total_consumption</w:t>
-            </w:r>
-            <w:proofErr w:type="spellEnd"/>
+            </w:pPr>
             <w:r>
               <w:rPr>
                 <w:b/>
@@ -1147,7 +1012,7 @@
                 <w:sz w:val="36"/>
                 <w:szCs w:val="36"/>
               </w:rPr>
-              <w:t>} l</w:t>
+              <w:t>${total_fuel_cost} Ft</w:t>
             </w:r>
           </w:p>
         </w:tc>
@@ -1155,7 +1020,7 @@
       <w:tr>
         <w:tc>
           <w:tcPr>
-            <w:tcW w:w="3970" w:type="dxa"/>
+            <w:tcW w:w="4004" w:type="dxa"/>
             <w:shd w:val="clear" w:color="auto" w:fill="auto"/>
             <w:vAlign w:val="center"/>
           </w:tcPr>
@@ -1175,13 +1040,31 @@
                 <w:sz w:val="32"/>
                 <w:szCs w:val="32"/>
               </w:rPr>
-              <w:t>Összesített becsült költség:</w:t>
-            </w:r>
-          </w:p>
-        </w:tc>
-        <w:tc>
-          <w:tcPr>
-            <w:tcW w:w="5078" w:type="dxa"/>
+              <w:t>Teljes havi megtett táv</w:t>
+            </w:r>
+            <w:r>
+              <w:rPr>
+                <w:b/>
+                <w:bCs/>
+                <w:sz w:val="32"/>
+                <w:szCs w:val="32"/>
+              </w:rPr>
+              <w:t>olság</w:t>
+            </w:r>
+            <w:r>
+              <w:rPr>
+                <w:b/>
+                <w:bCs/>
+                <w:sz w:val="32"/>
+                <w:szCs w:val="32"/>
+              </w:rPr>
+              <w:t xml:space="preserve"> (km óra szerint)</w:t>
+            </w:r>
+          </w:p>
+        </w:tc>
+        <w:tc>
+          <w:tcPr>
+            <w:tcW w:w="5044" w:type="dxa"/>
             <w:shd w:val="clear" w:color="auto" w:fill="auto"/>
             <w:vAlign w:val="center"/>
           </w:tcPr>
@@ -1204,35 +1087,57 @@
                 <w:sz w:val="36"/>
                 <w:szCs w:val="36"/>
               </w:rPr>
-              <w:t>${</w:t>
-            </w:r>
-            <w:proofErr w:type="spellStart"/>
-            <w:r>
-              <w:rPr>
-                <w:b/>
-                <w:bCs/>
-                <w:color w:val="000000"/>
-                <w:sz w:val="36"/>
-                <w:szCs w:val="36"/>
-              </w:rPr>
-              <w:t>total_fuel_cost</w:t>
-            </w:r>
-            <w:proofErr w:type="spellEnd"/>
-            <w:r>
-              <w:rPr>
-                <w:b/>
-                <w:bCs/>
-                <w:color w:val="000000"/>
-                <w:sz w:val="36"/>
-                <w:szCs w:val="36"/>
-              </w:rPr>
-              <w:t>} Ft</w:t>
+              <w:t>${monthly_total} km</w:t>
             </w:r>
           </w:p>
         </w:tc>
       </w:tr>
     </w:tbl>
-    <w:p/>
+    <w:p>
+      <w:pPr>
+        <w:ind w:left="-284" w:right="1558"/>
+        <w:jc w:val="center"/>
+        <w:rPr>
+          <w:sz w:val="20"/>
+          <w:szCs w:val="16"/>
+        </w:rPr>
+      </w:pPr>
+      <w:r>
+        <w:rPr>
+          <w:sz w:val="20"/>
+          <w:szCs w:val="16"/>
+        </w:rPr>
+        <w:t>(</w:t>
+      </w:r>
+      <w:r>
+        <w:rPr>
+          <w:sz w:val="20"/>
+          <w:szCs w:val="16"/>
+        </w:rPr>
+        <w:t>A</w:t>
+      </w:r>
+      <w:r>
+        <w:rPr>
+          <w:sz w:val="20"/>
+          <w:szCs w:val="16"/>
+        </w:rPr>
+        <w:t xml:space="preserve"> </w:t>
+      </w:r>
+      <w:r>
+        <w:rPr>
+          <w:sz w:val="20"/>
+          <w:szCs w:val="16"/>
+        </w:rPr>
+        <w:t>táblázat az üzleti utazásokra vonatkozó összesített adatokat tartalmazza, kivéve az utolsó sort, amely az óraállások alapján számított teljes havi futásteljesítményt jelzi, üzleti és magán célú utakkal együtt.</w:t>
+      </w:r>
+      <w:r>
+        <w:rPr>
+          <w:sz w:val="20"/>
+          <w:szCs w:val="16"/>
+        </w:rPr>
+        <w:t>)</w:t>
+      </w:r>
+    </w:p>
     <w:sectPr>
       <w:pgSz w:w="11907" w:h="16840"/>
       <w:pgMar w:top="1134" w:right="851" w:bottom="1134" w:left="851" w:header="709" w:footer="709" w:gutter="0"/>

</xml_diff>

<commit_message>
Minor changes in the methods that are responsible for the exports and also in the templates.
</commit_message>
<xml_diff>
--- a/backend/storage/templates/utnyilvantartas.docx
+++ b/backend/storage/templates/utnyilvantartas.docx
@@ -4,22 +4,23 @@
   <w:body>
     <w:p>
       <w:pPr>
+        <w:spacing w:after="240"/>
         <w:jc w:val="center"/>
         <w:rPr>
           <w:b/>
           <w:spacing w:val="60"/>
-          <w:sz w:val="44"/>
-          <w:szCs w:val="44"/>
+          <w:sz w:val="52"/>
+          <w:szCs w:val="52"/>
         </w:rPr>
       </w:pPr>
       <w:r>
         <w:rPr>
           <w:b/>
           <w:spacing w:val="60"/>
-          <w:sz w:val="44"/>
-          <w:szCs w:val="44"/>
-        </w:rPr>
-        <w:t>ÚTNYILVÁNTARTÁS</w:t>
+          <w:sz w:val="52"/>
+          <w:szCs w:val="52"/>
+        </w:rPr>
+        <w:t>A-PONTON MÉRNÖKIRODA KFT.</w:t>
       </w:r>
     </w:p>
     <w:p>
@@ -27,14 +28,6 @@
         <w:jc w:val="center"/>
         <w:rPr>
           <w:b/>
-        </w:rPr>
-      </w:pPr>
-    </w:p>
-    <w:p>
-      <w:pPr>
-        <w:jc w:val="center"/>
-        <w:rPr>
-          <w:b/>
           <w:sz w:val="36"/>
           <w:szCs w:val="28"/>
         </w:rPr>
@@ -42,26 +35,80 @@
       <w:r>
         <w:rPr>
           <w:b/>
+          <w:spacing w:val="60"/>
+          <w:sz w:val="44"/>
+          <w:szCs w:val="44"/>
+        </w:rPr>
+        <w:t>ÚTNYILVÁNTARTÁS</w:t>
+      </w:r>
+      <w:r>
+        <w:rPr>
+          <w:b/>
+          <w:spacing w:val="60"/>
+          <w:sz w:val="44"/>
+          <w:szCs w:val="44"/>
+        </w:rPr>
+        <w:br/>
+      </w:r>
+      <w:r>
+        <w:rPr>
+          <w:b/>
           <w:sz w:val="36"/>
           <w:szCs w:val="28"/>
         </w:rPr>
-        <w:t>${year}.</w:t>
-      </w:r>
+        <w:t>${</w:t>
+      </w:r>
+      <w:proofErr w:type="spellStart"/>
       <w:r>
         <w:rPr>
           <w:b/>
           <w:sz w:val="36"/>
           <w:szCs w:val="28"/>
         </w:rPr>
-        <w:t xml:space="preserve"> </w:t>
-      </w:r>
+        <w:t>year</w:t>
+      </w:r>
+      <w:proofErr w:type="spellEnd"/>
       <w:r>
         <w:rPr>
           <w:b/>
           <w:sz w:val="36"/>
           <w:szCs w:val="28"/>
         </w:rPr>
-        <w:t>${month}</w:t>
+        <w:t>}.</w:t>
+      </w:r>
+      <w:r>
+        <w:rPr>
+          <w:b/>
+          <w:sz w:val="36"/>
+          <w:szCs w:val="28"/>
+        </w:rPr>
+        <w:t xml:space="preserve"> </w:t>
+      </w:r>
+      <w:r>
+        <w:rPr>
+          <w:b/>
+          <w:sz w:val="36"/>
+          <w:szCs w:val="28"/>
+        </w:rPr>
+        <w:t>${</w:t>
+      </w:r>
+      <w:proofErr w:type="spellStart"/>
+      <w:r>
+        <w:rPr>
+          <w:b/>
+          <w:sz w:val="36"/>
+          <w:szCs w:val="28"/>
+        </w:rPr>
+        <w:t>month</w:t>
+      </w:r>
+      <w:proofErr w:type="spellEnd"/>
+      <w:r>
+        <w:rPr>
+          <w:b/>
+          <w:sz w:val="36"/>
+          <w:szCs w:val="28"/>
+        </w:rPr>
+        <w:t>}</w:t>
       </w:r>
     </w:p>
     <w:p>
@@ -86,45 +133,18 @@
           <w:b/>
           <w:sz w:val="32"/>
           <w:szCs w:val="24"/>
+          <w:u w:val="single"/>
         </w:rPr>
       </w:pPr>
       <w:r>
-        <w:rPr>
-          <w:b/>
-          <w:sz w:val="32"/>
-          <w:szCs w:val="24"/>
-        </w:rPr>
-        <w:t>${license_plate}</w:t>
-      </w:r>
-    </w:p>
-    <w:p>
-      <w:pPr>
-        <w:jc w:val="right"/>
         <w:rPr>
           <w:b/>
           <w:sz w:val="28"/>
           <w:szCs w:val="22"/>
-        </w:rPr>
-      </w:pPr>
-      <w:r>
-        <w:rPr>
-          <w:b/>
-          <w:sz w:val="28"/>
-          <w:szCs w:val="22"/>
-        </w:rPr>
-        <w:tab/>
-        <w:t>Forgalmi rendszám</w:t>
-      </w:r>
-    </w:p>
-    <w:p>
-      <w:pPr>
-        <w:jc w:val="right"/>
-        <w:rPr>
-          <w:b/>
-          <w:sz w:val="28"/>
-          <w:szCs w:val="22"/>
-        </w:rPr>
-      </w:pPr>
+          <w:u w:val="single"/>
+        </w:rPr>
+        <w:t>Forgalmi rendszám:</w:t>
+      </w:r>
     </w:p>
     <w:p>
       <w:pPr>
@@ -133,42 +153,36 @@
         </w:tabs>
         <w:jc w:val="right"/>
         <w:rPr>
-          <w:b/>
+          <w:bCs/>
           <w:sz w:val="32"/>
           <w:szCs w:val="24"/>
         </w:rPr>
       </w:pPr>
       <w:r>
         <w:rPr>
-          <w:b/>
+          <w:bCs/>
           <w:sz w:val="32"/>
           <w:szCs w:val="24"/>
         </w:rPr>
         <w:t>${</w:t>
       </w:r>
-      <w:r>
-        <w:rPr>
-          <w:b/>
+      <w:proofErr w:type="spellStart"/>
+      <w:r>
+        <w:rPr>
+          <w:bCs/>
           <w:sz w:val="32"/>
           <w:szCs w:val="24"/>
         </w:rPr>
-        <w:t>manufacturer</w:t>
-      </w:r>
-      <w:r>
-        <w:rPr>
-          <w:b/>
+        <w:t>license_plate</w:t>
+      </w:r>
+      <w:proofErr w:type="spellEnd"/>
+      <w:r>
+        <w:rPr>
+          <w:bCs/>
           <w:sz w:val="32"/>
           <w:szCs w:val="24"/>
         </w:rPr>
         <w:t>}</w:t>
-      </w:r>
-      <w:r>
-        <w:rPr>
-          <w:b/>
-          <w:sz w:val="32"/>
-          <w:szCs w:val="24"/>
-        </w:rPr>
-        <w:t xml:space="preserve"> ${model}</w:t>
       </w:r>
     </w:p>
     <w:p>
@@ -187,7 +201,6 @@
           <w:szCs w:val="22"/>
         </w:rPr>
         <w:tab/>
-        <w:t>Gépjármű típusa</w:t>
       </w:r>
     </w:p>
     <w:p>
@@ -197,8 +210,139 @@
           <w:b/>
           <w:sz w:val="28"/>
           <w:szCs w:val="22"/>
+          <w:u w:val="single"/>
         </w:rPr>
       </w:pPr>
+      <w:r>
+        <w:rPr>
+          <w:b/>
+          <w:sz w:val="28"/>
+          <w:szCs w:val="22"/>
+        </w:rPr>
+        <w:tab/>
+      </w:r>
+      <w:r>
+        <w:rPr>
+          <w:b/>
+          <w:sz w:val="28"/>
+          <w:szCs w:val="22"/>
+          <w:u w:val="single"/>
+        </w:rPr>
+        <w:t>Gépjármű típusa</w:t>
+      </w:r>
+      <w:r>
+        <w:rPr>
+          <w:b/>
+          <w:sz w:val="28"/>
+          <w:szCs w:val="22"/>
+          <w:u w:val="single"/>
+        </w:rPr>
+        <w:t>:</w:t>
+      </w:r>
+    </w:p>
+    <w:p>
+      <w:pPr>
+        <w:tabs>
+          <w:tab w:val="left" w:leader="dot" w:pos="2268"/>
+        </w:tabs>
+        <w:jc w:val="right"/>
+        <w:rPr>
+          <w:bCs/>
+          <w:sz w:val="32"/>
+          <w:szCs w:val="24"/>
+        </w:rPr>
+      </w:pPr>
+      <w:r>
+        <w:rPr>
+          <w:bCs/>
+          <w:sz w:val="32"/>
+          <w:szCs w:val="24"/>
+        </w:rPr>
+        <w:t>${</w:t>
+      </w:r>
+      <w:proofErr w:type="spellStart"/>
+      <w:r>
+        <w:rPr>
+          <w:bCs/>
+          <w:sz w:val="32"/>
+          <w:szCs w:val="24"/>
+        </w:rPr>
+        <w:t>manufacturer</w:t>
+      </w:r>
+      <w:proofErr w:type="spellEnd"/>
+      <w:r>
+        <w:rPr>
+          <w:bCs/>
+          <w:sz w:val="32"/>
+          <w:szCs w:val="24"/>
+        </w:rPr>
+        <w:t>}</w:t>
+      </w:r>
+      <w:r>
+        <w:rPr>
+          <w:bCs/>
+          <w:sz w:val="32"/>
+          <w:szCs w:val="24"/>
+        </w:rPr>
+        <w:t xml:space="preserve"> ${</w:t>
+      </w:r>
+      <w:proofErr w:type="spellStart"/>
+      <w:r>
+        <w:rPr>
+          <w:bCs/>
+          <w:sz w:val="32"/>
+          <w:szCs w:val="24"/>
+        </w:rPr>
+        <w:t>model</w:t>
+      </w:r>
+      <w:proofErr w:type="spellEnd"/>
+      <w:r>
+        <w:rPr>
+          <w:bCs/>
+          <w:sz w:val="32"/>
+          <w:szCs w:val="24"/>
+        </w:rPr>
+        <w:t>}</w:t>
+      </w:r>
+    </w:p>
+    <w:p>
+      <w:pPr>
+        <w:jc w:val="right"/>
+        <w:rPr>
+          <w:b/>
+          <w:sz w:val="28"/>
+          <w:szCs w:val="22"/>
+        </w:rPr>
+      </w:pPr>
+    </w:p>
+    <w:p>
+      <w:pPr>
+        <w:jc w:val="right"/>
+        <w:rPr>
+          <w:b/>
+          <w:sz w:val="28"/>
+          <w:szCs w:val="22"/>
+          <w:u w:val="single"/>
+        </w:rPr>
+      </w:pPr>
+      <w:r>
+        <w:rPr>
+          <w:b/>
+          <w:sz w:val="28"/>
+          <w:szCs w:val="22"/>
+          <w:u w:val="single"/>
+        </w:rPr>
+        <w:t>Gépjármű fogyasztási normája</w:t>
+      </w:r>
+      <w:r>
+        <w:rPr>
+          <w:b/>
+          <w:sz w:val="28"/>
+          <w:szCs w:val="22"/>
+          <w:u w:val="single"/>
+        </w:rPr>
+        <w:t>:</w:t>
+      </w:r>
     </w:p>
     <w:p>
       <w:pPr>
@@ -208,30 +352,48 @@
         <w:ind w:firstLine="709"/>
         <w:jc w:val="right"/>
         <w:rPr>
-          <w:b/>
+          <w:bCs/>
           <w:sz w:val="28"/>
           <w:szCs w:val="22"/>
         </w:rPr>
       </w:pPr>
       <w:r>
         <w:rPr>
-          <w:b/>
+          <w:bCs/>
           <w:sz w:val="32"/>
           <w:szCs w:val="24"/>
         </w:rPr>
-        <w:t>${standard_consumption} l</w:t>
-      </w:r>
-      <w:r>
-        <w:rPr>
-          <w:b/>
+        <w:t>${</w:t>
+      </w:r>
+      <w:proofErr w:type="spellStart"/>
+      <w:r>
+        <w:rPr>
+          <w:bCs/>
           <w:sz w:val="32"/>
           <w:szCs w:val="24"/>
         </w:rPr>
+        <w:t>standard_consumption</w:t>
+      </w:r>
+      <w:proofErr w:type="spellEnd"/>
+      <w:r>
+        <w:rPr>
+          <w:bCs/>
+          <w:sz w:val="32"/>
+          <w:szCs w:val="24"/>
+        </w:rPr>
+        <w:t>} l</w:t>
+      </w:r>
+      <w:r>
+        <w:rPr>
+          <w:bCs/>
+          <w:sz w:val="32"/>
+          <w:szCs w:val="24"/>
+        </w:rPr>
         <w:t>/100</w:t>
       </w:r>
       <w:r>
         <w:rPr>
-          <w:b/>
+          <w:bCs/>
           <w:sz w:val="32"/>
           <w:szCs w:val="24"/>
         </w:rPr>
@@ -254,7 +416,6 @@
           <w:szCs w:val="22"/>
         </w:rPr>
         <w:tab/>
-        <w:t>Gépjármű normája</w:t>
       </w:r>
     </w:p>
     <w:p>
@@ -271,16 +432,43 @@
           <w:b/>
           <w:sz w:val="28"/>
           <w:szCs w:val="22"/>
-        </w:rPr>
-        <w:t xml:space="preserve">Üzemanyag típusa: </w:t>
-      </w:r>
-      <w:r>
-        <w:rPr>
-          <w:b/>
+          <w:u w:val="single"/>
+        </w:rPr>
+        <w:t>Üzemanyag típusa:</w:t>
+      </w:r>
+      <w:r>
+        <w:rPr>
+          <w:b/>
+          <w:sz w:val="28"/>
+          <w:szCs w:val="22"/>
+        </w:rPr>
+        <w:t xml:space="preserve"> </w:t>
+      </w:r>
+      <w:r>
+        <w:rPr>
+          <w:bCs/>
           <w:sz w:val="32"/>
           <w:szCs w:val="24"/>
         </w:rPr>
-        <w:t>${fuel_type}</w:t>
+        <w:t>${</w:t>
+      </w:r>
+      <w:proofErr w:type="spellStart"/>
+      <w:r>
+        <w:rPr>
+          <w:bCs/>
+          <w:sz w:val="32"/>
+          <w:szCs w:val="24"/>
+        </w:rPr>
+        <w:t>fuel_type</w:t>
+      </w:r>
+      <w:proofErr w:type="spellEnd"/>
+      <w:r>
+        <w:rPr>
+          <w:bCs/>
+          <w:sz w:val="32"/>
+          <w:szCs w:val="24"/>
+        </w:rPr>
+        <w:t>}</w:t>
       </w:r>
     </w:p>
     <w:p/>
@@ -517,7 +705,23 @@
                 <w:bCs/>
                 <w:sz w:val="20"/>
               </w:rPr>
-              <w:t>${date}</w:t>
+              <w:t>${</w:t>
+            </w:r>
+            <w:proofErr w:type="spellStart"/>
+            <w:r>
+              <w:rPr>
+                <w:bCs/>
+                <w:sz w:val="20"/>
+              </w:rPr>
+              <w:t>date</w:t>
+            </w:r>
+            <w:proofErr w:type="spellEnd"/>
+            <w:r>
+              <w:rPr>
+                <w:bCs/>
+                <w:sz w:val="20"/>
+              </w:rPr>
+              <w:t>}</w:t>
             </w:r>
           </w:p>
         </w:tc>
@@ -542,7 +746,23 @@
                 <w:bCs/>
                 <w:sz w:val="20"/>
               </w:rPr>
-              <w:t xml:space="preserve">${start_location} </w:t>
+              <w:t>${</w:t>
+            </w:r>
+            <w:proofErr w:type="spellStart"/>
+            <w:r>
+              <w:rPr>
+                <w:bCs/>
+                <w:sz w:val="20"/>
+              </w:rPr>
+              <w:t>start_location</w:t>
+            </w:r>
+            <w:proofErr w:type="spellEnd"/>
+            <w:r>
+              <w:rPr>
+                <w:bCs/>
+                <w:sz w:val="20"/>
+              </w:rPr>
+              <w:t xml:space="preserve">} </w:t>
             </w:r>
             <w:r>
               <w:rPr>
@@ -570,7 +790,23 @@
                 <w:bCs/>
                 <w:sz w:val="20"/>
               </w:rPr>
-              <w:t>${end_location}</w:t>
+              <w:t>${</w:t>
+            </w:r>
+            <w:proofErr w:type="spellStart"/>
+            <w:r>
+              <w:rPr>
+                <w:bCs/>
+                <w:sz w:val="20"/>
+              </w:rPr>
+              <w:t>end_location</w:t>
+            </w:r>
+            <w:proofErr w:type="spellEnd"/>
+            <w:r>
+              <w:rPr>
+                <w:bCs/>
+                <w:sz w:val="20"/>
+              </w:rPr>
+              <w:t>}</w:t>
             </w:r>
           </w:p>
         </w:tc>
@@ -595,7 +831,23 @@
                 <w:bCs/>
                 <w:sz w:val="20"/>
               </w:rPr>
-              <w:t>${travel_purpose}</w:t>
+              <w:t>${</w:t>
+            </w:r>
+            <w:proofErr w:type="spellStart"/>
+            <w:r>
+              <w:rPr>
+                <w:bCs/>
+                <w:sz w:val="20"/>
+              </w:rPr>
+              <w:t>travel_purpose</w:t>
+            </w:r>
+            <w:proofErr w:type="spellEnd"/>
+            <w:r>
+              <w:rPr>
+                <w:bCs/>
+                <w:sz w:val="20"/>
+              </w:rPr>
+              <w:t>}</w:t>
             </w:r>
           </w:p>
         </w:tc>
@@ -620,7 +872,23 @@
                 <w:bCs/>
                 <w:sz w:val="20"/>
               </w:rPr>
-              <w:t>${location_name}</w:t>
+              <w:t>${</w:t>
+            </w:r>
+            <w:proofErr w:type="spellStart"/>
+            <w:r>
+              <w:rPr>
+                <w:bCs/>
+                <w:sz w:val="20"/>
+              </w:rPr>
+              <w:t>location_name</w:t>
+            </w:r>
+            <w:proofErr w:type="spellEnd"/>
+            <w:r>
+              <w:rPr>
+                <w:bCs/>
+                <w:sz w:val="20"/>
+              </w:rPr>
+              <w:t>}</w:t>
             </w:r>
           </w:p>
         </w:tc>
@@ -645,7 +913,23 @@
                 <w:bCs/>
                 <w:sz w:val="20"/>
               </w:rPr>
-              <w:t>${distance} km</w:t>
+              <w:t>${</w:t>
+            </w:r>
+            <w:proofErr w:type="spellStart"/>
+            <w:r>
+              <w:rPr>
+                <w:bCs/>
+                <w:sz w:val="20"/>
+              </w:rPr>
+              <w:t>distance</w:t>
+            </w:r>
+            <w:proofErr w:type="spellEnd"/>
+            <w:r>
+              <w:rPr>
+                <w:bCs/>
+                <w:sz w:val="20"/>
+              </w:rPr>
+              <w:t>} km</w:t>
             </w:r>
           </w:p>
         </w:tc>
@@ -670,7 +954,23 @@
                 <w:bCs/>
                 <w:sz w:val="20"/>
               </w:rPr>
-              <w:t>${odometer}</w:t>
+              <w:t>${</w:t>
+            </w:r>
+            <w:proofErr w:type="spellStart"/>
+            <w:r>
+              <w:rPr>
+                <w:bCs/>
+                <w:sz w:val="20"/>
+              </w:rPr>
+              <w:t>odometer</w:t>
+            </w:r>
+            <w:proofErr w:type="spellEnd"/>
+            <w:r>
+              <w:rPr>
+                <w:bCs/>
+                <w:sz w:val="20"/>
+              </w:rPr>
+              <w:t>}</w:t>
             </w:r>
             <w:r>
               <w:rPr>
@@ -702,7 +1002,23 @@
                 <w:bCs/>
                 <w:sz w:val="20"/>
               </w:rPr>
-              <w:t>${estimated_fuel_cost} Ft</w:t>
+              <w:t>${</w:t>
+            </w:r>
+            <w:proofErr w:type="spellStart"/>
+            <w:r>
+              <w:rPr>
+                <w:bCs/>
+                <w:sz w:val="20"/>
+              </w:rPr>
+              <w:t>estimated_fuel_cost</w:t>
+            </w:r>
+            <w:proofErr w:type="spellEnd"/>
+            <w:r>
+              <w:rPr>
+                <w:bCs/>
+                <w:sz w:val="20"/>
+              </w:rPr>
+              <w:t>} Ft</w:t>
             </w:r>
           </w:p>
         </w:tc>
@@ -802,7 +1118,29 @@
                 <w:sz w:val="36"/>
                 <w:szCs w:val="36"/>
               </w:rPr>
-              <w:t>${total_distance} km</w:t>
+              <w:t>${</w:t>
+            </w:r>
+            <w:proofErr w:type="spellStart"/>
+            <w:r>
+              <w:rPr>
+                <w:b/>
+                <w:bCs/>
+                <w:color w:val="000000"/>
+                <w:sz w:val="36"/>
+                <w:szCs w:val="36"/>
+              </w:rPr>
+              <w:t>total_distance</w:t>
+            </w:r>
+            <w:proofErr w:type="spellEnd"/>
+            <w:r>
+              <w:rPr>
+                <w:b/>
+                <w:bCs/>
+                <w:color w:val="000000"/>
+                <w:sz w:val="36"/>
+                <w:szCs w:val="36"/>
+              </w:rPr>
+              <w:t>} km</w:t>
             </w:r>
           </w:p>
         </w:tc>
@@ -910,7 +1248,29 @@
                 <w:sz w:val="36"/>
                 <w:szCs w:val="36"/>
               </w:rPr>
-              <w:t>${total_consumption} l</w:t>
+              <w:t>${</w:t>
+            </w:r>
+            <w:proofErr w:type="spellStart"/>
+            <w:r>
+              <w:rPr>
+                <w:b/>
+                <w:bCs/>
+                <w:color w:val="000000"/>
+                <w:sz w:val="36"/>
+                <w:szCs w:val="36"/>
+              </w:rPr>
+              <w:t>total_consumption</w:t>
+            </w:r>
+            <w:proofErr w:type="spellEnd"/>
+            <w:r>
+              <w:rPr>
+                <w:b/>
+                <w:bCs/>
+                <w:color w:val="000000"/>
+                <w:sz w:val="36"/>
+                <w:szCs w:val="36"/>
+              </w:rPr>
+              <w:t>} l</w:t>
             </w:r>
           </w:p>
         </w:tc>
@@ -1012,7 +1372,29 @@
                 <w:sz w:val="36"/>
                 <w:szCs w:val="36"/>
               </w:rPr>
-              <w:t>${total_fuel_cost} Ft</w:t>
+              <w:t>${</w:t>
+            </w:r>
+            <w:proofErr w:type="spellStart"/>
+            <w:r>
+              <w:rPr>
+                <w:b/>
+                <w:bCs/>
+                <w:color w:val="000000"/>
+                <w:sz w:val="36"/>
+                <w:szCs w:val="36"/>
+              </w:rPr>
+              <w:t>total_fuel_cost</w:t>
+            </w:r>
+            <w:proofErr w:type="spellEnd"/>
+            <w:r>
+              <w:rPr>
+                <w:b/>
+                <w:bCs/>
+                <w:color w:val="000000"/>
+                <w:sz w:val="36"/>
+                <w:szCs w:val="36"/>
+              </w:rPr>
+              <w:t>} Ft</w:t>
             </w:r>
           </w:p>
         </w:tc>
@@ -1087,7 +1469,29 @@
                 <w:sz w:val="36"/>
                 <w:szCs w:val="36"/>
               </w:rPr>
-              <w:t>${monthly_total} km</w:t>
+              <w:t>${</w:t>
+            </w:r>
+            <w:proofErr w:type="spellStart"/>
+            <w:r>
+              <w:rPr>
+                <w:b/>
+                <w:bCs/>
+                <w:color w:val="000000"/>
+                <w:sz w:val="36"/>
+                <w:szCs w:val="36"/>
+              </w:rPr>
+              <w:t>monthly_total</w:t>
+            </w:r>
+            <w:proofErr w:type="spellEnd"/>
+            <w:r>
+              <w:rPr>
+                <w:b/>
+                <w:bCs/>
+                <w:color w:val="000000"/>
+                <w:sz w:val="36"/>
+                <w:szCs w:val="36"/>
+              </w:rPr>
+              <w:t>} km</w:t>
             </w:r>
           </w:p>
         </w:tc>
@@ -1128,14 +1532,7 @@
           <w:sz w:val="20"/>
           <w:szCs w:val="16"/>
         </w:rPr>
-        <w:t>táblázat az üzleti utazásokra vonatkozó összesített adatokat tartalmazza, kivéve az utolsó sort, amely az óraállások alapján számított teljes havi futásteljesítményt jelzi, üzleti és magán célú utakkal együtt.</w:t>
-      </w:r>
-      <w:r>
-        <w:rPr>
-          <w:sz w:val="20"/>
-          <w:szCs w:val="16"/>
-        </w:rPr>
-        <w:t>)</w:t>
+        <w:t>táblázat az üzleti utazásokra vonatkozó összesített adatokat tartalmazza, kivéve az utolsó sort, amely az óraállások alapján számított teljes havi futásteljesítményt jelzi, üzleti és magán célú utakkal együtt.)</w:t>
       </w:r>
     </w:p>
     <w:sectPr>

</xml_diff>